<commit_message>
Actualización de documentación, history mapping user , realease planning ajuste de sprints
Actualización de documentación, history mapping user , realease planning
ajuste de sprints
</commit_message>
<xml_diff>
--- a/Documentos/DOCUMENTACIÒN/ERS BIBLIOGAME.docx
+++ b/Documentos/DOCUMENTACIÒN/ERS BIBLIOGAME.docx
@@ -470,6 +470,12 @@
               </w:rPr>
               <w:t>Melissa</w:t>
             </w:r>
+            <w:r>
+              <w:rPr>
+                <w:lang w:val="es-CO"/>
+              </w:rPr>
+              <w:t xml:space="preserve"> Gómez</w:t>
+            </w:r>
           </w:p>
           <w:p>
             <w:pPr>
@@ -513,6 +519,12 @@
                 <w:lang w:val="es-CO"/>
               </w:rPr>
               <w:t xml:space="preserve"> </w:t>
+            </w:r>
+            <w:r>
+              <w:rPr>
+                <w:lang w:val="es-CO"/>
+              </w:rPr>
+              <w:t>Lagos</w:t>
             </w:r>
           </w:p>
         </w:tc>
@@ -973,6 +985,22 @@
         </w:rPr>
         <w:t>Melissa</w:t>
       </w:r>
+      <w:r>
+        <w:rPr>
+          <w:sz w:val="24"/>
+          <w:szCs w:val="24"/>
+        </w:rPr>
+        <w:t xml:space="preserve"> </w:t>
+      </w:r>
+      <w:proofErr w:type="spellStart"/>
+      <w:r>
+        <w:rPr>
+          <w:sz w:val="24"/>
+          <w:szCs w:val="24"/>
+        </w:rPr>
+        <w:t>Gomez</w:t>
+      </w:r>
+      <w:proofErr w:type="spellEnd"/>
     </w:p>
     <w:p>
       <w:pPr>
@@ -1030,6 +1058,13 @@
           <w:szCs w:val="24"/>
         </w:rPr>
         <w:t xml:space="preserve"> </w:t>
+      </w:r>
+      <w:r>
+        <w:rPr>
+          <w:sz w:val="24"/>
+          <w:szCs w:val="24"/>
+        </w:rPr>
+        <w:t>Lagos</w:t>
       </w:r>
     </w:p>
     <w:p>
@@ -2382,7 +2417,31 @@
           <w:u w:val="single"/>
           <w:lang w:val="es-CO"/>
         </w:rPr>
-        <w:t>Tabla de Objetivos Alcanzados</w:t>
+        <w:t xml:space="preserve">Tabla de </w:t>
+      </w:r>
+      <w:r>
+        <w:rPr>
+          <w:rStyle w:val="nfasisintenso"/>
+          <w:rFonts w:asciiTheme="minorHAnsi" w:hAnsiTheme="minorHAnsi"/>
+          <w:i w:val="0"/>
+          <w:color w:val="auto"/>
+          <w:sz w:val="24"/>
+          <w:u w:val="single"/>
+          <w:lang w:val="es-CO"/>
+        </w:rPr>
+        <w:t>Misiones</w:t>
+      </w:r>
+      <w:r>
+        <w:rPr>
+          <w:rStyle w:val="nfasisintenso"/>
+          <w:rFonts w:asciiTheme="minorHAnsi" w:hAnsiTheme="minorHAnsi"/>
+          <w:i w:val="0"/>
+          <w:color w:val="auto"/>
+          <w:sz w:val="24"/>
+          <w:u w:val="single"/>
+          <w:lang w:val="es-CO"/>
+        </w:rPr>
+        <w:t xml:space="preserve"> Alcanzados</w:t>
       </w:r>
     </w:p>
     <w:p>
@@ -2425,7 +2484,37 @@
           <w:color w:val="auto"/>
           <w:lang w:val="es-CO"/>
         </w:rPr>
-        <w:t>visualiza los objetivos alcanzados por el jugador</w:t>
+        <w:t xml:space="preserve">visualiza las misiones </w:t>
+      </w:r>
+      <w:r>
+        <w:rPr>
+          <w:rStyle w:val="nfasisintenso"/>
+          <w:b w:val="0"/>
+          <w:i w:val="0"/>
+          <w:color w:val="auto"/>
+          <w:lang w:val="es-CO"/>
+        </w:rPr>
+        <w:t>alcanzad</w:t>
+      </w:r>
+      <w:r>
+        <w:rPr>
+          <w:rStyle w:val="nfasisintenso"/>
+          <w:b w:val="0"/>
+          <w:i w:val="0"/>
+          <w:color w:val="auto"/>
+          <w:lang w:val="es-CO"/>
+        </w:rPr>
+        <w:t>a</w:t>
+      </w:r>
+      <w:r>
+        <w:rPr>
+          <w:rStyle w:val="nfasisintenso"/>
+          <w:b w:val="0"/>
+          <w:i w:val="0"/>
+          <w:color w:val="auto"/>
+          <w:lang w:val="es-CO"/>
+        </w:rPr>
+        <w:t>s por el jugador</w:t>
       </w:r>
     </w:p>
     <w:p>
@@ -2501,7 +2590,69 @@
           <w:color w:val="auto"/>
           <w:lang w:val="es-CO"/>
         </w:rPr>
-        <w:t>jugador puede visualizar los objetivos alcanzados hasta el momento y que objetivos le hacen falta para culminar el nivel.</w:t>
+        <w:t xml:space="preserve">jugador puede visualizar </w:t>
+      </w:r>
+      <w:r>
+        <w:rPr>
+          <w:rStyle w:val="nfasisintenso"/>
+          <w:b w:val="0"/>
+          <w:i w:val="0"/>
+          <w:color w:val="auto"/>
+          <w:lang w:val="es-CO"/>
+        </w:rPr>
+        <w:t xml:space="preserve">las </w:t>
+      </w:r>
+      <w:bookmarkStart w:id="0" w:name="_Hlk479979180"/>
+      <w:r>
+        <w:rPr>
+          <w:rStyle w:val="nfasisintenso"/>
+          <w:b w:val="0"/>
+          <w:i w:val="0"/>
+          <w:color w:val="auto"/>
+          <w:lang w:val="es-CO"/>
+        </w:rPr>
+        <w:t xml:space="preserve">misiones </w:t>
+      </w:r>
+      <w:bookmarkEnd w:id="0"/>
+      <w:r>
+        <w:rPr>
+          <w:rStyle w:val="nfasisintenso"/>
+          <w:b w:val="0"/>
+          <w:i w:val="0"/>
+          <w:color w:val="auto"/>
+          <w:lang w:val="es-CO"/>
+        </w:rPr>
+        <w:t>alcanzadas</w:t>
+      </w:r>
+      <w:r>
+        <w:rPr>
+          <w:rStyle w:val="nfasisintenso"/>
+          <w:b w:val="0"/>
+          <w:i w:val="0"/>
+          <w:color w:val="auto"/>
+          <w:lang w:val="es-CO"/>
+        </w:rPr>
+        <w:t xml:space="preserve"> hasta el momento y que objetivos </w:t>
+      </w:r>
+      <w:r>
+        <w:rPr>
+          <w:rStyle w:val="nfasisintenso"/>
+          <w:b w:val="0"/>
+          <w:i w:val="0"/>
+          <w:color w:val="auto"/>
+          <w:lang w:val="es-CO"/>
+        </w:rPr>
+        <w:t>le hacen falta para culminar la misión</w:t>
+      </w:r>
+      <w:r>
+        <w:rPr>
+          <w:rStyle w:val="nfasisintenso"/>
+          <w:b w:val="0"/>
+          <w:i w:val="0"/>
+          <w:color w:val="auto"/>
+          <w:lang w:val="es-CO"/>
+        </w:rPr>
+        <w:t>.</w:t>
       </w:r>
     </w:p>
     <w:p>
@@ -3006,7 +3157,7 @@
           <w:sz w:val="24"/>
           <w:szCs w:val="24"/>
         </w:rPr>
-        <w:t xml:space="preserve">Verificación de objetivos </w:t>
+        <w:t>Verificación de misiones</w:t>
       </w:r>
     </w:p>
     <w:p>
@@ -3240,8 +3391,6 @@
         </w:rPr>
         <w:t>público</w:t>
       </w:r>
-      <w:bookmarkStart w:id="0" w:name="_GoBack"/>
-      <w:bookmarkEnd w:id="0"/>
       <w:r>
         <w:rPr>
           <w:rStyle w:val="nfasisintenso"/>
@@ -3371,6 +3520,8 @@
           <w:sz w:val="24"/>
         </w:rPr>
       </w:pPr>
+      <w:bookmarkStart w:id="1" w:name="_GoBack"/>
+      <w:bookmarkEnd w:id="1"/>
     </w:p>
     <w:sectPr>
       <w:headerReference w:type="default" r:id="rId7"/>
@@ -4453,6 +4604,7 @@
     <w:lsdException w:name="HTML Sample" w:semiHidden="1" w:unhideWhenUsed="1"/>
     <w:lsdException w:name="HTML Typewriter" w:semiHidden="1" w:unhideWhenUsed="1"/>
     <w:lsdException w:name="HTML Variable" w:semiHidden="1" w:unhideWhenUsed="1"/>
+    <w:lsdException w:name="Normal Table" w:semiHidden="1" w:unhideWhenUsed="1"/>
     <w:lsdException w:name="annotation subject" w:semiHidden="1" w:unhideWhenUsed="1"/>
     <w:lsdException w:name="No List" w:semiHidden="1" w:unhideWhenUsed="1"/>
     <w:lsdException w:name="Outline List 1" w:semiHidden="1" w:unhideWhenUsed="1"/>
@@ -4497,6 +4649,7 @@
     <w:lsdException w:name="Table Professional" w:semiHidden="1" w:unhideWhenUsed="1"/>
     <w:lsdException w:name="Table Subtle 1" w:semiHidden="1" w:unhideWhenUsed="1"/>
     <w:lsdException w:name="Table Subtle 2" w:semiHidden="1" w:unhideWhenUsed="1"/>
+    <w:lsdException w:name="Table Web 1" w:semiHidden="1" w:unhideWhenUsed="1"/>
     <w:lsdException w:name="Table Web 2" w:semiHidden="1" w:unhideWhenUsed="1"/>
     <w:lsdException w:name="Table Web 3" w:semiHidden="1" w:unhideWhenUsed="1"/>
     <w:lsdException w:name="Balloon Text" w:semiHidden="1" w:unhideWhenUsed="1"/>

</xml_diff>